<commit_message>
KSB : Add a guideline for Bracelet Embroidery Class
</commit_message>
<xml_diff>
--- a/E팀 - 수공예 Class.docx
+++ b/E팀 - 수공예 Class.docx
@@ -3,6 +3,47 @@
 <w:document xmlns:ve="http://schemas.openxmlformats.org/markup-compatibility/2006" xmlns:o="urn:schemas-microsoft-com:office:office" xmlns:r="http://schemas.openxmlformats.org/officeDocument/2006/relationships" xmlns:m="http://schemas.openxmlformats.org/officeDocument/2006/math" xmlns:v="urn:schemas-microsoft-com:vml" xmlns:wp="http://schemas.openxmlformats.org/drawingml/2006/wordprocessingDrawing" xmlns:w10="urn:schemas-microsoft-com:office:word" xmlns:w="http://schemas.openxmlformats.org/wordprocessingml/2006/main" xmlns:wne="http://schemas.microsoft.com/office/word/2006/wordml">
   <w:body>
     <w:p>
+      <w:pPr>
+        <w:rPr>
+          <w:rFonts w:hint="eastAsia"/>
+        </w:rPr>
+      </w:pPr>
+      <w:r>
+        <w:rPr>
+          <w:rFonts w:hint="eastAsia"/>
+        </w:rPr>
+        <w:t xml:space="preserve">0. </w:t>
+      </w:r>
+      <w:proofErr w:type="spellStart"/>
+      <w:r>
+        <w:rPr>
+          <w:rFonts w:hint="eastAsia"/>
+        </w:rPr>
+        <w:t>몽클</w:t>
+      </w:r>
+      <w:proofErr w:type="spellEnd"/>
+      <w:r>
+        <w:rPr>
+          <w:rFonts w:hint="eastAsia"/>
+        </w:rPr>
+        <w:t>(</w:t>
+      </w:r>
+      <w:proofErr w:type="spellStart"/>
+      <w:r>
+        <w:rPr>
+          <w:rFonts w:hint="eastAsia"/>
+        </w:rPr>
+        <w:t>HmongCl</w:t>
+      </w:r>
+      <w:proofErr w:type="spellEnd"/>
+      <w:r>
+        <w:rPr>
+          <w:rFonts w:hint="eastAsia"/>
+        </w:rPr>
+        <w:t>): 개인 사진</w:t>
+      </w:r>
+    </w:p>
+    <w:p>
       <w:r>
         <w:t>1.</w:t>
       </w:r>
@@ -60,11 +101,6 @@
     </w:p>
     <w:p/>
     <w:p>
-      <w:pPr>
-        <w:rPr>
-          <w:rFonts w:hint="eastAsia"/>
-        </w:rPr>
-      </w:pPr>
       <w:r>
         <w:t>2.</w:t>
       </w:r>
@@ -85,11 +121,6 @@
       </w:r>
     </w:p>
     <w:p>
-      <w:pPr>
-        <w:rPr>
-          <w:rFonts w:hint="eastAsia"/>
-        </w:rPr>
-      </w:pPr>
       <w:r>
         <w:rPr>
           <w:rFonts w:hint="eastAsia"/>
@@ -98,11 +129,6 @@
       </w:r>
     </w:p>
     <w:p>
-      <w:pPr>
-        <w:rPr>
-          <w:rFonts w:hint="eastAsia"/>
-        </w:rPr>
-      </w:pPr>
       <w:r>
         <w:rPr>
           <w:rFonts w:hint="eastAsia"/>
@@ -111,11 +137,6 @@
       </w:r>
     </w:p>
     <w:p>
-      <w:pPr>
-        <w:rPr>
-          <w:rFonts w:hint="eastAsia"/>
-        </w:rPr>
-      </w:pPr>
       <w:r>
         <w:sym w:font="Wingdings" w:char="F0E8"/>
       </w:r>
@@ -148,19 +169,8 @@
       </w:r>
       <w:proofErr w:type="spellEnd"/>
     </w:p>
-    <w:p>
-      <w:pPr>
-        <w:rPr>
-          <w:rFonts w:hint="eastAsia"/>
-        </w:rPr>
-      </w:pPr>
-    </w:p>
-    <w:p>
-      <w:pPr>
-        <w:rPr>
-          <w:rFonts w:hint="eastAsia"/>
-        </w:rPr>
-      </w:pPr>
+    <w:p/>
+    <w:p>
       <w:r>
         <w:rPr>
           <w:rFonts w:hint="eastAsia"/>
@@ -169,11 +179,6 @@
       </w:r>
     </w:p>
     <w:p>
-      <w:pPr>
-        <w:rPr>
-          <w:rFonts w:hint="eastAsia"/>
-        </w:rPr>
-      </w:pPr>
       <w:r>
         <w:rPr>
           <w:rFonts w:hint="eastAsia"/>
@@ -535,12 +540,12 @@
     <w:p/>
     <w:p>
       <w:r>
+        <w:lastRenderedPageBreak/>
         <w:t>2) Advanced Class</w:t>
       </w:r>
     </w:p>
     <w:p>
       <w:r>
-        <w:lastRenderedPageBreak/>
         <w:t xml:space="preserve">- 도입 배경: </w:t>
       </w:r>
       <w:r>
@@ -1577,7 +1582,7 @@
   <a:extraClrSchemeLst/>
   <a:extLst>
     <a:ext uri="{05A4C25C-085E-4340-85A3-A5531E510DB2}">
-      <thm15:themeFamily xmlns:thm15="http://schemas.microsoft.com/office/thememl/2012/main" xmlns="" name="Office Theme" id="{62F939B6-93AF-4DB8-9C6B-D6C7DFDC589F}" vid="{4A3C46E8-61CC-4603-A589-7422A47A8E4A}"/>
+      <thm15:themeFamily xmlns="" xmlns:thm15="http://schemas.microsoft.com/office/thememl/2012/main" name="Office Theme" id="{62F939B6-93AF-4DB8-9C6B-D6C7DFDC589F}" vid="{4A3C46E8-61CC-4603-A589-7422A47A8E4A}"/>
     </a:ext>
   </a:extLst>
 </a:theme>

</xml_diff>